<commit_message>
removed useless tests modified status update and added a new test
</commit_message>
<xml_diff>
--- a/Documents/Deliverables/StatusUpdates/Alex/StatusUpdateAlex02022012.docx
+++ b/Documents/Deliverables/StatusUpdates/Alex/StatusUpdateAlex02022012.docx
@@ -51,7 +51,7 @@
                     <a:blip r:embed="rId5">
                       <a:extLst>
                         <a:ext uri="{28A0092B-C50C-407E-A947-70E740481C1C}">
-                          <a14:useLocalDpi xmlns="" xmlns:wpc="http://schemas.microsoft.com/office/word/2010/wordprocessingCanvas" xmlns:mo="http://schemas.microsoft.com/office/mac/office/2008/main" xmlns:mc="http://schemas.openxmlformats.org/markup-compatibility/2006" xmlns:mv="urn:schemas-microsoft-com:mac:vml" xmlns:o="urn:schemas-microsoft-com:office:office" xmlns:r="http://schemas.openxmlformats.org/officeDocument/2006/relationships" xmlns:m="http://schemas.openxmlformats.org/officeDocument/2006/math" xmlns:v="urn:schemas-microsoft-com:vml" xmlns:wp14="http://schemas.microsoft.com/office/word/2010/wordprocessingDrawing" xmlns:wp="http://schemas.openxmlformats.org/drawingml/2006/wordprocessingDrawing" xmlns:w10="urn:schemas-microsoft-com:office:word" xmlns:w="http://schemas.openxmlformats.org/wordprocessingml/2006/main" xmlns:w14="http://schemas.microsoft.com/office/word/2010/wordml" xmlns:wpg="http://schemas.microsoft.com/office/word/2010/wordprocessingGroup" xmlns:wpi="http://schemas.microsoft.com/office/word/2010/wordprocessingInk" xmlns:wne="http://schemas.microsoft.com/office/word/2006/wordml" xmlns:wps="http://schemas.microsoft.com/office/word/2010/wordprocessingShape" xmlns:a="http://schemas.openxmlformats.org/drawingml/2006/main" xmlns:pic="http://schemas.openxmlformats.org/drawingml/2006/picture" xmlns:a14="http://schemas.microsoft.com/office/drawing/2010/main" xmlns:ve="http://schemas.openxmlformats.org/markup-compatibility/2006" val="0"/>
+                          <a14:useLocalDpi xmlns:ve="http://schemas.openxmlformats.org/markup-compatibility/2006" xmlns:a14="http://schemas.microsoft.com/office/drawing/2010/main" xmlns:pic="http://schemas.openxmlformats.org/drawingml/2006/picture" xmlns:a="http://schemas.openxmlformats.org/drawingml/2006/main" xmlns:wps="http://schemas.microsoft.com/office/word/2010/wordprocessingShape" xmlns:wne="http://schemas.microsoft.com/office/word/2006/wordml" xmlns:wpi="http://schemas.microsoft.com/office/word/2010/wordprocessingInk" xmlns:wpg="http://schemas.microsoft.com/office/word/2010/wordprocessingGroup" xmlns:w14="http://schemas.microsoft.com/office/word/2010/wordml" xmlns:w="http://schemas.openxmlformats.org/wordprocessingml/2006/main" xmlns:w10="urn:schemas-microsoft-com:office:word" xmlns:wp="http://schemas.openxmlformats.org/drawingml/2006/wordprocessingDrawing" xmlns:wp14="http://schemas.microsoft.com/office/word/2010/wordprocessingDrawing" xmlns:v="urn:schemas-microsoft-com:vml" xmlns:m="http://schemas.openxmlformats.org/officeDocument/2006/math" xmlns:r="http://schemas.openxmlformats.org/officeDocument/2006/relationships" xmlns:o="urn:schemas-microsoft-com:office:office" xmlns:mv="urn:schemas-microsoft-com:mac:vml" xmlns:mc="http://schemas.openxmlformats.org/markup-compatibility/2006" xmlns:mo="http://schemas.microsoft.com/office/mac/office/2008/main" xmlns:wpc="http://schemas.microsoft.com/office/word/2010/wordprocessingCanvas" xmlns="" val="0"/>
                         </a:ext>
                       </a:extLst>
                     </a:blip>
@@ -466,6 +466,14 @@
               </w:rPr>
               <w:t xml:space="preserve"> </w:t>
             </w:r>
+            <w:r>
+              <w:rPr>
+                <w:rFonts w:ascii="Trebuchet MS" w:hAnsi="Trebuchet MS"/>
+                <w:b/>
+                <w:color w:val="1F497D" w:themeColor="text2"/>
+              </w:rPr>
+              <w:t xml:space="preserve"> SMIL Component Testing</w:t>
+            </w:r>
           </w:p>
         </w:tc>
         <w:tc>
@@ -502,7 +510,23 @@
                 <w:b/>
                 <w:color w:val="1F497D" w:themeColor="text2"/>
               </w:rPr>
-              <w:t xml:space="preserve"> hour</w:t>
+              <w:t xml:space="preserve"> </w:t>
+            </w:r>
+            <w:r>
+              <w:rPr>
+                <w:rFonts w:ascii="Trebuchet MS" w:hAnsi="Trebuchet MS"/>
+                <w:b/>
+                <w:color w:val="1F497D" w:themeColor="text2"/>
+              </w:rPr>
+              <w:t xml:space="preserve">1.5 </w:t>
+            </w:r>
+            <w:r>
+              <w:rPr>
+                <w:rFonts w:ascii="Trebuchet MS" w:hAnsi="Trebuchet MS"/>
+                <w:b/>
+                <w:color w:val="1F497D" w:themeColor="text2"/>
+              </w:rPr>
+              <w:t>hour</w:t>
             </w:r>
           </w:p>
         </w:tc>
@@ -554,6 +578,14 @@
               </w:rPr>
               <w:t xml:space="preserve"> </w:t>
             </w:r>
+            <w:r>
+              <w:rPr>
+                <w:rFonts w:ascii="Trebuchet MS" w:hAnsi="Trebuchet MS"/>
+                <w:b/>
+                <w:color w:val="1F497D" w:themeColor="text2"/>
+              </w:rPr>
+              <w:t xml:space="preserve">All templates created and setup methods complete </w:t>
+            </w:r>
           </w:p>
         </w:tc>
       </w:tr>
@@ -579,6 +611,42 @@
               </w:rPr>
               <w:t xml:space="preserve">Issues: </w:t>
             </w:r>
+            <w:r>
+              <w:rPr>
+                <w:rFonts w:ascii="Trebuchet MS" w:hAnsi="Trebuchet MS"/>
+                <w:b/>
+                <w:color w:val="1F497D" w:themeColor="text2"/>
+              </w:rPr>
+              <w:t xml:space="preserve">Not used to </w:t>
+            </w:r>
+            <w:proofErr w:type="spellStart"/>
+            <w:r>
+              <w:rPr>
+                <w:rFonts w:ascii="Trebuchet MS" w:hAnsi="Trebuchet MS"/>
+                <w:b/>
+                <w:color w:val="1F497D" w:themeColor="text2"/>
+              </w:rPr>
+              <w:t>JUnit</w:t>
+            </w:r>
+            <w:proofErr w:type="spellEnd"/>
+            <w:r>
+              <w:rPr>
+                <w:rFonts w:ascii="Trebuchet MS" w:hAnsi="Trebuchet MS"/>
+                <w:b/>
+                <w:color w:val="1F497D" w:themeColor="text2"/>
+              </w:rPr>
+              <w:t xml:space="preserve">, normally work with </w:t>
+            </w:r>
+            <w:proofErr w:type="spellStart"/>
+            <w:r>
+              <w:rPr>
+                <w:rFonts w:ascii="Trebuchet MS" w:hAnsi="Trebuchet MS"/>
+                <w:b/>
+                <w:color w:val="1F497D" w:themeColor="text2"/>
+              </w:rPr>
+              <w:t>phpunit</w:t>
+            </w:r>
+            <w:proofErr w:type="spellEnd"/>
           </w:p>
         </w:tc>
       </w:tr>
@@ -603,6 +671,14 @@
                 <w:color w:val="1F497D" w:themeColor="text2"/>
               </w:rPr>
               <w:t xml:space="preserve">Notes:  </w:t>
+            </w:r>
+            <w:r>
+              <w:rPr>
+                <w:rFonts w:ascii="Trebuchet MS" w:hAnsi="Trebuchet MS"/>
+                <w:b/>
+                <w:color w:val="1F497D" w:themeColor="text2"/>
+              </w:rPr>
+              <w:t>Tests just need to be filled in</w:t>
             </w:r>
           </w:p>
         </w:tc>

</xml_diff>